<commit_message>
Report work. NN research. Tidying application for viva.
</commit_message>
<xml_diff>
--- a/10503639 Neural Network Research.docx
+++ b/10503639 Neural Network Research.docx
@@ -24,14 +24,32 @@
           <w:rStyle w:val="selectable"/>
         </w:rPr>
       </w:pPr>
-      <w:r>
-        <w:t>Guresen, Kavakutlu</w:t>
-      </w:r>
+      <w:proofErr w:type="spellStart"/>
+      <w:r>
+        <w:t>Guresen</w:t>
+      </w:r>
+      <w:proofErr w:type="spellEnd"/>
+      <w:r>
+        <w:t xml:space="preserve">, </w:t>
+      </w:r>
+      <w:proofErr w:type="spellStart"/>
+      <w:r>
+        <w:t>Kavakutlu</w:t>
+      </w:r>
+      <w:proofErr w:type="spellEnd"/>
       <w:r>
         <w:t>,</w:t>
       </w:r>
       <w:r>
-        <w:t xml:space="preserve"> and Daim (2011)</w:t>
+        <w:t xml:space="preserve"> and </w:t>
+      </w:r>
+      <w:proofErr w:type="spellStart"/>
+      <w:r>
+        <w:t>Daim</w:t>
+      </w:r>
+      <w:proofErr w:type="spellEnd"/>
+      <w:r>
+        <w:t xml:space="preserve"> (2011)</w:t>
       </w:r>
       <w:r>
         <w:t xml:space="preserve"> </w:t>
@@ -106,11 +124,33 @@
           <w:rStyle w:val="selectable"/>
         </w:rPr>
       </w:pPr>
-      <w:r>
-        <w:rPr>
-          <w:rStyle w:val="selectable"/>
-        </w:rPr>
-        <w:t xml:space="preserve">Persio and Honchar (2016) compared the use of a multilayer perceptron, </w:t>
+      <w:proofErr w:type="spellStart"/>
+      <w:r>
+        <w:rPr>
+          <w:rStyle w:val="selectable"/>
+        </w:rPr>
+        <w:t>Persio</w:t>
+      </w:r>
+      <w:proofErr w:type="spellEnd"/>
+      <w:r>
+        <w:rPr>
+          <w:rStyle w:val="selectable"/>
+        </w:rPr>
+        <w:t xml:space="preserve"> and </w:t>
+      </w:r>
+      <w:proofErr w:type="spellStart"/>
+      <w:r>
+        <w:rPr>
+          <w:rStyle w:val="selectable"/>
+        </w:rPr>
+        <w:t>Honchar</w:t>
+      </w:r>
+      <w:proofErr w:type="spellEnd"/>
+      <w:r>
+        <w:rPr>
+          <w:rStyle w:val="selectable"/>
+        </w:rPr>
+        <w:t xml:space="preserve"> (2016) compared the use of a multilayer perceptron, </w:t>
       </w:r>
       <w:r>
         <w:rPr>
@@ -276,25 +316,7 @@
         <w:rPr>
           <w:rStyle w:val="selectable"/>
         </w:rPr>
-        <w:t>TensorFlow</w:t>
-      </w:r>
-      <w:r>
-        <w:rPr>
-          <w:rStyle w:val="selectable"/>
-        </w:rPr>
-        <w:t xml:space="preserve"> (</w:t>
-      </w:r>
-      <w:r>
-        <w:rPr>
-          <w:rStyle w:val="selectable"/>
-        </w:rPr>
-        <w:t>2018)</w:t>
-      </w:r>
-      <w:r>
-        <w:rPr>
-          <w:rStyle w:val="selectable"/>
-        </w:rPr>
-        <w:t xml:space="preserve"> is an</w:t>
+        <w:t>TensorFlow (2018) is an</w:t>
       </w:r>
       <w:r>
         <w:t xml:space="preserve"> </w:t>
@@ -303,13 +325,7 @@
         <w:rPr>
           <w:rStyle w:val="selectable"/>
         </w:rPr>
-        <w:t>open-source software library</w:t>
-      </w:r>
-      <w:r>
-        <w:rPr>
-          <w:rStyle w:val="selectable"/>
-        </w:rPr>
-        <w:t xml:space="preserve"> released by Google</w:t>
+        <w:t>open-source software library released by Google</w:t>
       </w:r>
       <w:r>
         <w:rPr>
@@ -369,19 +385,7 @@
         <w:rPr>
           <w:rStyle w:val="selectable"/>
         </w:rPr>
-        <w:t xml:space="preserve">Deeplearning4j </w:t>
-      </w:r>
-      <w:r>
-        <w:rPr>
-          <w:rStyle w:val="selectable"/>
-        </w:rPr>
-        <w:t>(</w:t>
-      </w:r>
-      <w:r>
-        <w:rPr>
-          <w:rStyle w:val="selectable"/>
-        </w:rPr>
-        <w:t>2018)</w:t>
+        <w:t>Deeplearning4j (2018)</w:t>
       </w:r>
       <w:r>
         <w:rPr>
@@ -398,42 +402,99 @@
     </w:p>
     <w:p>
       <w:pPr>
-        <w:pStyle w:val="Heading2"/>
-      </w:pPr>
-      <w:r>
-        <w:t>Selection</w:t>
-      </w:r>
-    </w:p>
-    <w:p>
-      <w:r>
-        <w:t xml:space="preserve">If given infinite time to continue the </w:t>
-      </w:r>
-      <w:r>
-        <w:t>project,</w:t>
-      </w:r>
-      <w:r>
-        <w:t xml:space="preserve"> it would be preferable to continue by </w:t>
-      </w:r>
-      <w:r>
-        <w:t>designing and developing a neural network without any library assistance. If given</w:t>
-      </w:r>
-      <w:r>
-        <w:t xml:space="preserve"> more time to continue the project</w:t>
-      </w:r>
-      <w:r>
-        <w:t xml:space="preserve"> but less time than required to do this</w:t>
-      </w:r>
-      <w:r>
-        <w:t>, DeepLearning4J</w:t>
-      </w:r>
-      <w:r>
-        <w:t xml:space="preserve"> would be the preferable option because its purpose is to be used with Java applications.</w:t>
+        <w:pStyle w:val="Heading3"/>
+        <w:rPr>
+          <w:rStyle w:val="selectable"/>
+        </w:rPr>
+      </w:pPr>
+      <w:r>
+        <w:rPr>
+          <w:rStyle w:val="selectable"/>
+        </w:rPr>
+        <w:t>MATLAB</w:t>
+      </w:r>
+    </w:p>
+    <w:p>
+      <w:pPr>
+        <w:rPr>
+          <w:rStyle w:val="selectable"/>
+        </w:rPr>
+      </w:pPr>
+      <w:r>
+        <w:rPr>
+          <w:rStyle w:val="selectable"/>
+        </w:rPr>
+        <w:t>MATLAB (2018)</w:t>
+      </w:r>
+      <w:r>
+        <w:rPr>
+          <w:rStyle w:val="selectable"/>
+        </w:rPr>
+        <w:t xml:space="preserve"> is a</w:t>
+      </w:r>
+      <w:r>
+        <w:rPr>
+          <w:rStyle w:val="selectable"/>
+        </w:rPr>
+        <w:t>n IDE and programming language that specialising in the manipulation of matrices and arrays with mathematical equations</w:t>
+      </w:r>
+      <w:r>
+        <w:rPr>
+          <w:rStyle w:val="selectable"/>
+        </w:rPr>
+        <w:t>.</w:t>
+      </w:r>
+      <w:r>
+        <w:rPr>
+          <w:rStyle w:val="selectable"/>
+        </w:rPr>
+        <w:t xml:space="preserve"> It has a neural network toolbox which provides neural networks and prescribes recommendations for which kind to use on a variety of problems.</w:t>
+      </w:r>
+      <w:r>
+        <w:rPr>
+          <w:rStyle w:val="selectable"/>
+        </w:rPr>
+        <w:t xml:space="preserve"> Using MATLAB would be a reasonable decision due to Plymouth University having a license, but purchasing a commercial license is expensive so it would be prudent to use an open-source solution.</w:t>
       </w:r>
       <w:bookmarkStart w:id="0" w:name="_GoBack"/>
       <w:bookmarkEnd w:id="0"/>
     </w:p>
     <w:p>
       <w:pPr>
+        <w:pStyle w:val="Heading2"/>
+      </w:pPr>
+      <w:r>
+        <w:t>Selection</w:t>
+      </w:r>
+    </w:p>
+    <w:p>
+      <w:r>
+        <w:t xml:space="preserve">If given infinite time to continue the </w:t>
+      </w:r>
+      <w:r>
+        <w:t>project,</w:t>
+      </w:r>
+      <w:r>
+        <w:t xml:space="preserve"> it would be preferable to continue by </w:t>
+      </w:r>
+      <w:r>
+        <w:t>designing and developing a neural network without any library assistance. If given</w:t>
+      </w:r>
+      <w:r>
+        <w:t xml:space="preserve"> more time to continue the project</w:t>
+      </w:r>
+      <w:r>
+        <w:t xml:space="preserve"> but less time than required to do this</w:t>
+      </w:r>
+      <w:r>
+        <w:t>, DeepLearning4J</w:t>
+      </w:r>
+      <w:r>
+        <w:t xml:space="preserve"> would be the preferable option because its purpose is to be used with Java applications.</w:t>
+      </w:r>
+    </w:p>
+    <w:p>
+      <w:pPr>
         <w:pStyle w:val="Heading1"/>
       </w:pPr>
       <w:r>
@@ -450,7 +511,35 @@
         <w:rPr>
           <w:rStyle w:val="reference-text"/>
         </w:rPr>
-        <w:t>Csáji, B. C. (2001) Approximation with Artificial Neural Networks. Eötvös Loránd University, Hungary.</w:t>
+        <w:t xml:space="preserve">Csáji, B. C. (2001) Approximation with Artificial Neural Networks. </w:t>
+      </w:r>
+      <w:proofErr w:type="spellStart"/>
+      <w:r>
+        <w:rPr>
+          <w:rStyle w:val="reference-text"/>
+        </w:rPr>
+        <w:t>Eötvös</w:t>
+      </w:r>
+      <w:proofErr w:type="spellEnd"/>
+      <w:r>
+        <w:rPr>
+          <w:rStyle w:val="reference-text"/>
+        </w:rPr>
+        <w:t xml:space="preserve"> </w:t>
+      </w:r>
+      <w:proofErr w:type="spellStart"/>
+      <w:r>
+        <w:rPr>
+          <w:rStyle w:val="reference-text"/>
+        </w:rPr>
+        <w:t>Loránd</w:t>
+      </w:r>
+      <w:proofErr w:type="spellEnd"/>
+      <w:r>
+        <w:rPr>
+          <w:rStyle w:val="reference-text"/>
+        </w:rPr>
+        <w:t xml:space="preserve"> University, Hungary.</w:t>
       </w:r>
     </w:p>
     <w:p>
@@ -486,29 +575,45 @@
         <w:rPr>
           <w:rStyle w:val="selectable"/>
         </w:rPr>
+        <w:t xml:space="preserve"> [Accessed 10 May 2018].</w:t>
+      </w:r>
+      <w:r>
         <w:t xml:space="preserve"> </w:t>
       </w:r>
-      <w:r>
-        <w:rPr>
-          <w:rStyle w:val="selectable"/>
-        </w:rPr>
-        <w:t>[Accessed 10 May 2018].</w:t>
-      </w:r>
-      <w:r>
-        <w:t xml:space="preserve"> </w:t>
-      </w:r>
-    </w:p>
-    <w:p>
-      <w:pPr>
-        <w:rPr>
-          <w:rStyle w:val="selectable"/>
-        </w:rPr>
-      </w:pPr>
-      <w:r>
-        <w:rPr>
-          <w:rStyle w:val="selectable"/>
-        </w:rPr>
-        <w:t>Guresen, E., Kayakutlu, G.</w:t>
+    </w:p>
+    <w:p>
+      <w:pPr>
+        <w:rPr>
+          <w:rStyle w:val="selectable"/>
+        </w:rPr>
+      </w:pPr>
+      <w:proofErr w:type="spellStart"/>
+      <w:r>
+        <w:rPr>
+          <w:rStyle w:val="selectable"/>
+        </w:rPr>
+        <w:t>Guresen</w:t>
+      </w:r>
+      <w:proofErr w:type="spellEnd"/>
+      <w:r>
+        <w:rPr>
+          <w:rStyle w:val="selectable"/>
+        </w:rPr>
+        <w:t xml:space="preserve">, E., </w:t>
+      </w:r>
+      <w:proofErr w:type="spellStart"/>
+      <w:r>
+        <w:rPr>
+          <w:rStyle w:val="selectable"/>
+        </w:rPr>
+        <w:t>Kayakutlu</w:t>
+      </w:r>
+      <w:proofErr w:type="spellEnd"/>
+      <w:r>
+        <w:rPr>
+          <w:rStyle w:val="selectable"/>
+        </w:rPr>
+        <w:t>, G.</w:t>
       </w:r>
       <w:r>
         <w:rPr>
@@ -520,7 +625,21 @@
         <w:rPr>
           <w:rStyle w:val="selectable"/>
         </w:rPr>
-        <w:t xml:space="preserve"> and Daim, T. (2011). Using artificial neural network models in stock market index prediction. </w:t>
+        <w:t xml:space="preserve"> and </w:t>
+      </w:r>
+      <w:proofErr w:type="spellStart"/>
+      <w:r>
+        <w:rPr>
+          <w:rStyle w:val="selectable"/>
+        </w:rPr>
+        <w:t>Daim</w:t>
+      </w:r>
+      <w:proofErr w:type="spellEnd"/>
+      <w:r>
+        <w:rPr>
+          <w:rStyle w:val="selectable"/>
+        </w:rPr>
+        <w:t xml:space="preserve">, T. (2011). Using artificial neural network models in stock market index prediction. </w:t>
       </w:r>
       <w:r>
         <w:rPr>
@@ -585,7 +704,25 @@
           <w:i/>
           <w:iCs/>
         </w:rPr>
-        <w:t>2017 Intelligent Systems Conference (IntelliSys)</w:t>
+        <w:t>2017 Intelligent Systems Conference (</w:t>
+      </w:r>
+      <w:proofErr w:type="spellStart"/>
+      <w:r>
+        <w:rPr>
+          <w:rStyle w:val="selectable"/>
+          <w:i/>
+          <w:iCs/>
+        </w:rPr>
+        <w:t>IntelliSys</w:t>
+      </w:r>
+      <w:proofErr w:type="spellEnd"/>
+      <w:r>
+        <w:rPr>
+          <w:rStyle w:val="selectable"/>
+          <w:i/>
+          <w:iCs/>
+        </w:rPr>
+        <w:t>)</w:t>
       </w:r>
       <w:r>
         <w:rPr>
@@ -604,13 +741,7 @@
         <w:rPr>
           <w:rStyle w:val="selectable"/>
         </w:rPr>
-        <w:t>MATLAB</w:t>
-      </w:r>
-      <w:r>
-        <w:rPr>
-          <w:rStyle w:val="selectable"/>
-        </w:rPr>
-        <w:t xml:space="preserve">. (2018). </w:t>
+        <w:t xml:space="preserve">MATLAB. (2018). </w:t>
       </w:r>
       <w:r>
         <w:rPr>
@@ -638,26 +769,42 @@
         <w:rPr>
           <w:rStyle w:val="selectable"/>
         </w:rPr>
-        <w:t xml:space="preserve"> </w:t>
-      </w:r>
-      <w:r>
-        <w:rPr>
-          <w:rStyle w:val="selectable"/>
-        </w:rPr>
-        <w:t>[Accessed 10 May 2018].</w:t>
-      </w:r>
-    </w:p>
-    <w:p>
-      <w:pPr>
-        <w:rPr>
-          <w:rStyle w:val="selectable"/>
-        </w:rPr>
-      </w:pPr>
-      <w:r>
-        <w:rPr>
-          <w:rStyle w:val="selectable"/>
-        </w:rPr>
-        <w:t>Persio, L. D. and Honchar, O. (2016). Artificial Neural Networks architectures for stock price prediction: comparisons and applications.</w:t>
+        <w:t xml:space="preserve"> [Accessed 10 May 2018].</w:t>
+      </w:r>
+    </w:p>
+    <w:p>
+      <w:pPr>
+        <w:rPr>
+          <w:rStyle w:val="selectable"/>
+        </w:rPr>
+      </w:pPr>
+      <w:proofErr w:type="spellStart"/>
+      <w:r>
+        <w:rPr>
+          <w:rStyle w:val="selectable"/>
+        </w:rPr>
+        <w:t>Persio</w:t>
+      </w:r>
+      <w:proofErr w:type="spellEnd"/>
+      <w:r>
+        <w:rPr>
+          <w:rStyle w:val="selectable"/>
+        </w:rPr>
+        <w:t xml:space="preserve">, L. D. and </w:t>
+      </w:r>
+      <w:proofErr w:type="spellStart"/>
+      <w:r>
+        <w:rPr>
+          <w:rStyle w:val="selectable"/>
+        </w:rPr>
+        <w:t>Honchar</w:t>
+      </w:r>
+      <w:proofErr w:type="spellEnd"/>
+      <w:r>
+        <w:rPr>
+          <w:rStyle w:val="selectable"/>
+        </w:rPr>
+        <w:t>, O. (2016). Artificial Neural Networks architectures for stock price prediction: comparisons and applications.</w:t>
       </w:r>
     </w:p>
     <w:p>
@@ -698,13 +845,7 @@
         <w:rPr>
           <w:rStyle w:val="selectable"/>
         </w:rPr>
-        <w:t xml:space="preserve"> </w:t>
-      </w:r>
-      <w:r>
-        <w:rPr>
-          <w:rStyle w:val="selectable"/>
-        </w:rPr>
-        <w:t>[Accessed 10 May 2018].</w:t>
+        <w:t xml:space="preserve"> [Accessed 10 May 2018].</w:t>
       </w:r>
     </w:p>
     <w:sectPr>
@@ -1233,6 +1374,7 @@
   <w:style w:type="character" w:default="1" w:styleId="DefaultParagraphFont">
     <w:name w:val="Default Paragraph Font"/>
     <w:uiPriority w:val="1"/>
+    <w:semiHidden/>
     <w:unhideWhenUsed/>
   </w:style>
   <w:style w:type="table" w:default="1" w:styleId="TableNormal">
@@ -1718,7 +1860,7 @@
 </file>
 
 <file path=customXml/itemProps1.xml><?xml version="1.0" encoding="utf-8"?>
-<ds:datastoreItem xmlns:ds="http://schemas.openxmlformats.org/officeDocument/2006/customXml" ds:itemID="{2C053CE5-E355-4C11-8003-CF160C847537}">
+<ds:datastoreItem xmlns:ds="http://schemas.openxmlformats.org/officeDocument/2006/customXml" ds:itemID="{62B055E4-D799-4C08-8E26-E6E70B7F1D6E}">
   <ds:schemaRefs>
     <ds:schemaRef ds:uri="http://schemas.openxmlformats.org/officeDocument/2006/bibliography"/>
   </ds:schemaRefs>

</xml_diff>